<commit_message>
more pictures of members has been added
</commit_message>
<xml_diff>
--- a/Member Name.docx
+++ b/Member Name.docx
@@ -1,6 +1,6 @@
 
 <file path=word/document.xml><?xml version="1.0" encoding="utf-8"?>
-<w:document xmlns:wpc="http://schemas.microsoft.com/office/word/2010/wordprocessingCanvas" xmlns:mc="http://schemas.openxmlformats.org/markup-compatibility/2006" xmlns:o="urn:schemas-microsoft-com:office:office" xmlns:r="http://schemas.openxmlformats.org/officeDocument/2006/relationships" xmlns:m="http://schemas.openxmlformats.org/officeDocument/2006/math" xmlns:v="urn:schemas-microsoft-com:vml" xmlns:wp14="http://schemas.microsoft.com/office/word/2010/wordprocessingDrawing" xmlns:wp="http://schemas.openxmlformats.org/drawingml/2006/wordprocessingDrawing" xmlns:w10="urn:schemas-microsoft-com:office:word" xmlns:w="http://schemas.openxmlformats.org/wordprocessingml/2006/main" xmlns:w14="http://schemas.microsoft.com/office/word/2010/wordml" xmlns:w15="http://schemas.microsoft.com/office/word/2012/wordml" xmlns:wpg="http://schemas.microsoft.com/office/word/2010/wordprocessingGroup" xmlns:wpi="http://schemas.microsoft.com/office/word/2010/wordprocessingInk" xmlns:wne="http://schemas.microsoft.com/office/word/2006/wordml" xmlns:wps="http://schemas.microsoft.com/office/word/2010/wordprocessingShape" mc:Ignorable="w14 w15 wp14">
+<w:document xmlns:wpc="http://schemas.microsoft.com/office/word/2010/wordprocessingCanvas" xmlns:cx="http://schemas.microsoft.com/office/drawing/2014/chartex" xmlns:cx1="http://schemas.microsoft.com/office/drawing/2015/9/8/chartex" xmlns:cx2="http://schemas.microsoft.com/office/drawing/2015/10/21/chartex" xmlns:cx3="http://schemas.microsoft.com/office/drawing/2016/5/9/chartex" xmlns:cx4="http://schemas.microsoft.com/office/drawing/2016/5/10/chartex" xmlns:cx5="http://schemas.microsoft.com/office/drawing/2016/5/11/chartex" xmlns:cx6="http://schemas.microsoft.com/office/drawing/2016/5/12/chartex" xmlns:cx7="http://schemas.microsoft.com/office/drawing/2016/5/13/chartex" xmlns:cx8="http://schemas.microsoft.com/office/drawing/2016/5/14/chartex" xmlns:mc="http://schemas.openxmlformats.org/markup-compatibility/2006" xmlns:aink="http://schemas.microsoft.com/office/drawing/2016/ink" xmlns:am3d="http://schemas.microsoft.com/office/drawing/2017/model3d" xmlns:o="urn:schemas-microsoft-com:office:office" xmlns:oel="http://schemas.microsoft.com/office/2019/extlst" xmlns:r="http://schemas.openxmlformats.org/officeDocument/2006/relationships" xmlns:m="http://schemas.openxmlformats.org/officeDocument/2006/math" xmlns:v="urn:schemas-microsoft-com:vml" xmlns:wp14="http://schemas.microsoft.com/office/word/2010/wordprocessingDrawing" xmlns:wp="http://schemas.openxmlformats.org/drawingml/2006/wordprocessingDrawing" xmlns:w10="urn:schemas-microsoft-com:office:word" xmlns:w="http://schemas.openxmlformats.org/wordprocessingml/2006/main" xmlns:w14="http://schemas.microsoft.com/office/word/2010/wordml" xmlns:w15="http://schemas.microsoft.com/office/word/2012/wordml" xmlns:w16cex="http://schemas.microsoft.com/office/word/2018/wordml/cex" xmlns:w16cid="http://schemas.microsoft.com/office/word/2016/wordml/cid" xmlns:w16="http://schemas.microsoft.com/office/word/2018/wordml" xmlns:w16du="http://schemas.microsoft.com/office/word/2023/wordml/word16du" xmlns:w16sdtdh="http://schemas.microsoft.com/office/word/2020/wordml/sdtdatahash" xmlns:w16sdtfl="http://schemas.microsoft.com/office/word/2024/wordml/sdtformatlock" xmlns:w16se="http://schemas.microsoft.com/office/word/2015/wordml/symex" xmlns:wpg="http://schemas.microsoft.com/office/word/2010/wordprocessingGroup" xmlns:wpi="http://schemas.microsoft.com/office/word/2010/wordprocessingInk" xmlns:wne="http://schemas.microsoft.com/office/word/2006/wordml" xmlns:wps="http://schemas.microsoft.com/office/word/2010/wordprocessingShape" mc:Ignorable="w14 w15 w16se w16cid w16 w16cex w16sdtdh w16sdtfl w16du wp14">
   <w:body>
     <w:p>
       <w:pPr>
@@ -32,23 +32,7 @@
           <w:sz w:val="28"/>
           <w:szCs w:val="28"/>
         </w:rPr>
-        <w:t>(</w:t>
-      </w:r>
-      <w:proofErr w:type="spellStart"/>
-      <w:r>
-        <w:rPr>
-          <w:sz w:val="28"/>
-          <w:szCs w:val="28"/>
-        </w:rPr>
-        <w:t>FENAMP</w:t>
-      </w:r>
-      <w:proofErr w:type="spellEnd"/>
-      <w:r>
-        <w:rPr>
-          <w:sz w:val="28"/>
-          <w:szCs w:val="28"/>
-        </w:rPr>
-        <w:t>)</w:t>
+        <w:t>(FENAMP)</w:t>
       </w:r>
     </w:p>
     <w:p>
@@ -332,33 +316,8 @@
           <w:sz w:val="28"/>
           <w:szCs w:val="28"/>
         </w:rPr>
-        <w:t xml:space="preserve">Mr. Ram </w:t>
-      </w:r>
-      <w:proofErr w:type="spellStart"/>
-      <w:r>
-        <w:rPr>
-          <w:sz w:val="28"/>
-          <w:szCs w:val="28"/>
-        </w:rPr>
-        <w:t>Bahadur</w:t>
-      </w:r>
-      <w:proofErr w:type="spellEnd"/>
-      <w:r>
-        <w:rPr>
-          <w:sz w:val="28"/>
-          <w:szCs w:val="28"/>
-        </w:rPr>
-        <w:t xml:space="preserve"> </w:t>
-      </w:r>
-      <w:proofErr w:type="spellStart"/>
-      <w:r>
-        <w:rPr>
-          <w:sz w:val="28"/>
-          <w:szCs w:val="28"/>
-        </w:rPr>
-        <w:t>Rai</w:t>
-      </w:r>
-      <w:proofErr w:type="spellEnd"/>
+        <w:t>Mr. Ram Bahadur Rai</w:t>
+      </w:r>
       <w:r>
         <w:rPr>
           <w:sz w:val="28"/>
@@ -388,21 +347,12 @@
         </w:rPr>
         <w:t xml:space="preserve">, </w:t>
       </w:r>
-      <w:proofErr w:type="spellStart"/>
-      <w:r>
-        <w:rPr>
-          <w:sz w:val="28"/>
-          <w:szCs w:val="28"/>
-        </w:rPr>
-        <w:t>Koshi</w:t>
-      </w:r>
-      <w:proofErr w:type="spellEnd"/>
-      <w:r>
-        <w:rPr>
-          <w:sz w:val="28"/>
-          <w:szCs w:val="28"/>
-        </w:rPr>
-        <w:t xml:space="preserve"> Province  </w:t>
+      <w:r>
+        <w:rPr>
+          <w:sz w:val="28"/>
+          <w:szCs w:val="28"/>
+        </w:rPr>
+        <w:t xml:space="preserve">Koshi Province  </w:t>
       </w:r>
       <w:r>
         <w:rPr>
@@ -444,23 +394,7 @@
           <w:sz w:val="28"/>
           <w:szCs w:val="28"/>
         </w:rPr>
-        <w:t xml:space="preserve">Ms. </w:t>
-      </w:r>
-      <w:proofErr w:type="spellStart"/>
-      <w:r>
-        <w:rPr>
-          <w:sz w:val="28"/>
-          <w:szCs w:val="28"/>
-        </w:rPr>
-        <w:t>Kabita</w:t>
-      </w:r>
-      <w:proofErr w:type="spellEnd"/>
-      <w:r>
-        <w:rPr>
-          <w:sz w:val="28"/>
-          <w:szCs w:val="28"/>
-        </w:rPr>
-        <w:t xml:space="preserve"> Dahal</w:t>
+        <w:t>Ms. Kabita Dahal</w:t>
       </w:r>
       <w:r>
         <w:rPr>
@@ -504,21 +438,12 @@
         </w:rPr>
         <w:t xml:space="preserve">, </w:t>
       </w:r>
-      <w:proofErr w:type="spellStart"/>
-      <w:r>
-        <w:rPr>
-          <w:sz w:val="28"/>
-          <w:szCs w:val="28"/>
-        </w:rPr>
-        <w:t>Madhesh</w:t>
-      </w:r>
-      <w:proofErr w:type="spellEnd"/>
-      <w:r>
-        <w:rPr>
-          <w:sz w:val="28"/>
-          <w:szCs w:val="28"/>
-        </w:rPr>
-        <w:t xml:space="preserve"> Province</w:t>
+      <w:r>
+        <w:rPr>
+          <w:sz w:val="28"/>
+          <w:szCs w:val="28"/>
+        </w:rPr>
+        <w:t>Madhesh Province</w:t>
       </w:r>
       <w:r>
         <w:rPr>
@@ -553,33 +478,8 @@
           <w:sz w:val="28"/>
           <w:szCs w:val="28"/>
         </w:rPr>
-        <w:t xml:space="preserve">Mr. Chandra </w:t>
-      </w:r>
-      <w:proofErr w:type="spellStart"/>
-      <w:r>
-        <w:rPr>
-          <w:sz w:val="28"/>
-          <w:szCs w:val="28"/>
-        </w:rPr>
-        <w:t>Shyam</w:t>
-      </w:r>
-      <w:proofErr w:type="spellEnd"/>
-      <w:r>
-        <w:rPr>
-          <w:sz w:val="28"/>
-          <w:szCs w:val="28"/>
-        </w:rPr>
-        <w:t xml:space="preserve"> </w:t>
-      </w:r>
-      <w:proofErr w:type="spellStart"/>
-      <w:r>
-        <w:rPr>
-          <w:sz w:val="28"/>
-          <w:szCs w:val="28"/>
-        </w:rPr>
-        <w:t>Dongol</w:t>
-      </w:r>
-      <w:proofErr w:type="spellEnd"/>
+        <w:t>Mr. Chandra Shyam Dongol</w:t>
+      </w:r>
       <w:r>
         <w:rPr>
           <w:sz w:val="28"/>
@@ -602,21 +502,12 @@
         </w:rPr>
         <w:t xml:space="preserve">, </w:t>
       </w:r>
-      <w:proofErr w:type="spellStart"/>
-      <w:r>
-        <w:rPr>
-          <w:sz w:val="28"/>
-          <w:szCs w:val="28"/>
-        </w:rPr>
-        <w:t>Bagmati</w:t>
-      </w:r>
-      <w:proofErr w:type="spellEnd"/>
-      <w:r>
-        <w:rPr>
-          <w:sz w:val="28"/>
-          <w:szCs w:val="28"/>
-        </w:rPr>
-        <w:t xml:space="preserve"> Province </w:t>
+      <w:r>
+        <w:rPr>
+          <w:sz w:val="28"/>
+          <w:szCs w:val="28"/>
+        </w:rPr>
+        <w:t xml:space="preserve">Bagmati Province </w:t>
       </w:r>
       <w:r>
         <w:rPr>
@@ -651,49 +542,8 @@
           <w:sz w:val="28"/>
           <w:szCs w:val="28"/>
         </w:rPr>
-        <w:t xml:space="preserve">Ms. </w:t>
-      </w:r>
-      <w:proofErr w:type="spellStart"/>
-      <w:r>
-        <w:rPr>
-          <w:sz w:val="28"/>
-          <w:szCs w:val="28"/>
-        </w:rPr>
-        <w:t>Sushmita</w:t>
-      </w:r>
-      <w:proofErr w:type="spellEnd"/>
-      <w:r>
-        <w:rPr>
-          <w:sz w:val="28"/>
-          <w:szCs w:val="28"/>
-        </w:rPr>
-        <w:t xml:space="preserve"> </w:t>
-      </w:r>
-      <w:proofErr w:type="spellStart"/>
-      <w:r>
-        <w:rPr>
-          <w:sz w:val="28"/>
-          <w:szCs w:val="28"/>
-        </w:rPr>
-        <w:t>Thapa</w:t>
-      </w:r>
-      <w:proofErr w:type="spellEnd"/>
-      <w:r>
-        <w:rPr>
-          <w:sz w:val="28"/>
-          <w:szCs w:val="28"/>
-        </w:rPr>
-        <w:t xml:space="preserve"> </w:t>
-      </w:r>
-      <w:proofErr w:type="spellStart"/>
-      <w:r>
-        <w:rPr>
-          <w:sz w:val="28"/>
-          <w:szCs w:val="28"/>
-        </w:rPr>
-        <w:t>Magar</w:t>
-      </w:r>
-      <w:proofErr w:type="spellEnd"/>
+        <w:t>Ms. Sushmita Thapa Magar</w:t>
+      </w:r>
       <w:r>
         <w:rPr>
           <w:sz w:val="28"/>
@@ -716,21 +566,12 @@
         </w:rPr>
         <w:t xml:space="preserve">, </w:t>
       </w:r>
-      <w:proofErr w:type="spellStart"/>
-      <w:r>
-        <w:rPr>
-          <w:sz w:val="28"/>
-          <w:szCs w:val="28"/>
-        </w:rPr>
-        <w:t>Gandaki</w:t>
-      </w:r>
-      <w:proofErr w:type="spellEnd"/>
-      <w:r>
-        <w:rPr>
-          <w:sz w:val="28"/>
-          <w:szCs w:val="28"/>
-        </w:rPr>
-        <w:t xml:space="preserve"> Province</w:t>
+      <w:r>
+        <w:rPr>
+          <w:sz w:val="28"/>
+          <w:szCs w:val="28"/>
+        </w:rPr>
+        <w:t>Gandaki Province</w:t>
       </w:r>
       <w:r>
         <w:rPr>
@@ -765,33 +606,8 @@
           <w:sz w:val="28"/>
           <w:szCs w:val="28"/>
         </w:rPr>
-        <w:t xml:space="preserve">Mr. </w:t>
-      </w:r>
-      <w:proofErr w:type="spellStart"/>
-      <w:r>
-        <w:rPr>
-          <w:sz w:val="28"/>
-          <w:szCs w:val="28"/>
-        </w:rPr>
-        <w:t>Motilal</w:t>
-      </w:r>
-      <w:proofErr w:type="spellEnd"/>
-      <w:r>
-        <w:rPr>
-          <w:sz w:val="28"/>
-          <w:szCs w:val="28"/>
-        </w:rPr>
-        <w:t xml:space="preserve"> </w:t>
-      </w:r>
-      <w:proofErr w:type="spellStart"/>
-      <w:r>
-        <w:rPr>
-          <w:sz w:val="28"/>
-          <w:szCs w:val="28"/>
-        </w:rPr>
-        <w:t>Bhattarai</w:t>
-      </w:r>
-      <w:proofErr w:type="spellEnd"/>
+        <w:t>Mr. Motilal Bhattarai</w:t>
+      </w:r>
       <w:r>
         <w:rPr>
           <w:sz w:val="28"/>
@@ -821,21 +637,12 @@
         </w:rPr>
         <w:t xml:space="preserve">, </w:t>
       </w:r>
-      <w:proofErr w:type="spellStart"/>
-      <w:r>
-        <w:rPr>
-          <w:sz w:val="28"/>
-          <w:szCs w:val="28"/>
-        </w:rPr>
-        <w:t>Lumbini</w:t>
-      </w:r>
-      <w:proofErr w:type="spellEnd"/>
-      <w:r>
-        <w:rPr>
-          <w:sz w:val="28"/>
-          <w:szCs w:val="28"/>
-        </w:rPr>
-        <w:t xml:space="preserve"> Province</w:t>
+      <w:r>
+        <w:rPr>
+          <w:sz w:val="28"/>
+          <w:szCs w:val="28"/>
+        </w:rPr>
+        <w:t>Lumbini Province</w:t>
       </w:r>
       <w:r>
         <w:rPr>
@@ -870,23 +677,7 @@
           <w:sz w:val="28"/>
           <w:szCs w:val="28"/>
         </w:rPr>
-        <w:t xml:space="preserve">Ms. </w:t>
-      </w:r>
-      <w:proofErr w:type="spellStart"/>
-      <w:r>
-        <w:rPr>
-          <w:sz w:val="28"/>
-          <w:szCs w:val="28"/>
-        </w:rPr>
-        <w:t>Gauri</w:t>
-      </w:r>
-      <w:proofErr w:type="spellEnd"/>
-      <w:r>
-        <w:rPr>
-          <w:sz w:val="28"/>
-          <w:szCs w:val="28"/>
-        </w:rPr>
-        <w:t xml:space="preserve"> Khatri</w:t>
+        <w:t>Ms. Gauri Khatri</w:t>
       </w:r>
       <w:r>
         <w:rPr>
@@ -924,21 +715,12 @@
         </w:rPr>
         <w:t xml:space="preserve">, </w:t>
       </w:r>
-      <w:proofErr w:type="spellStart"/>
-      <w:r>
-        <w:rPr>
-          <w:sz w:val="28"/>
-          <w:szCs w:val="28"/>
-        </w:rPr>
-        <w:t>Karnali</w:t>
-      </w:r>
-      <w:proofErr w:type="spellEnd"/>
-      <w:r>
-        <w:rPr>
-          <w:sz w:val="28"/>
-          <w:szCs w:val="28"/>
-        </w:rPr>
-        <w:t xml:space="preserve"> Province</w:t>
+      <w:r>
+        <w:rPr>
+          <w:sz w:val="28"/>
+          <w:szCs w:val="28"/>
+        </w:rPr>
+        <w:t>Karnali Province</w:t>
       </w:r>
       <w:r>
         <w:rPr>
@@ -1055,23 +837,7 @@
           <w:sz w:val="28"/>
           <w:szCs w:val="28"/>
         </w:rPr>
-        <w:t xml:space="preserve">Mr. </w:t>
-      </w:r>
-      <w:proofErr w:type="spellStart"/>
-      <w:r>
-        <w:rPr>
-          <w:sz w:val="28"/>
-          <w:szCs w:val="28"/>
-        </w:rPr>
-        <w:t>Balkrishna</w:t>
-      </w:r>
-      <w:proofErr w:type="spellEnd"/>
-      <w:r>
-        <w:rPr>
-          <w:sz w:val="28"/>
-          <w:szCs w:val="28"/>
-        </w:rPr>
-        <w:t xml:space="preserve"> Acharya</w:t>
+        <w:t>Mr. Balkrishna Acharya</w:t>
       </w:r>
       <w:r>
         <w:rPr>
@@ -1241,23 +1007,7 @@
           <w:sz w:val="28"/>
           <w:szCs w:val="28"/>
         </w:rPr>
-        <w:t xml:space="preserve">Ms. </w:t>
-      </w:r>
-      <w:proofErr w:type="spellStart"/>
-      <w:r>
-        <w:rPr>
-          <w:sz w:val="28"/>
-          <w:szCs w:val="28"/>
-        </w:rPr>
-        <w:t>Shobha</w:t>
-      </w:r>
-      <w:proofErr w:type="spellEnd"/>
-      <w:r>
-        <w:rPr>
-          <w:sz w:val="28"/>
-          <w:szCs w:val="28"/>
-        </w:rPr>
-        <w:t xml:space="preserve"> </w:t>
+        <w:t xml:space="preserve">Ms. Shobha </w:t>
       </w:r>
       <w:proofErr w:type="spellStart"/>
       <w:r>
@@ -1353,31 +1103,20 @@
         </w:rPr>
         <w:t xml:space="preserve">Dr.  </w:t>
       </w:r>
-      <w:proofErr w:type="spellStart"/>
-      <w:r>
-        <w:rPr>
-          <w:sz w:val="28"/>
-          <w:szCs w:val="28"/>
-        </w:rPr>
-        <w:t>Dharada</w:t>
-      </w:r>
-      <w:proofErr w:type="spellEnd"/>
-      <w:r>
-        <w:rPr>
-          <w:sz w:val="28"/>
-          <w:szCs w:val="28"/>
-        </w:rPr>
-        <w:t xml:space="preserve"> </w:t>
-      </w:r>
-      <w:proofErr w:type="spellStart"/>
-      <w:r>
-        <w:rPr>
-          <w:sz w:val="28"/>
-          <w:szCs w:val="28"/>
-        </w:rPr>
-        <w:t>Poudel</w:t>
-      </w:r>
-      <w:proofErr w:type="spellEnd"/>
+      <w:r>
+        <w:rPr>
+          <w:sz w:val="28"/>
+          <w:szCs w:val="28"/>
+        </w:rPr>
+        <w:t>S</w:t>
+      </w:r>
+      <w:r>
+        <w:rPr>
+          <w:sz w:val="28"/>
+          <w:szCs w:val="28"/>
+        </w:rPr>
+        <w:t>harada Poudel</w:t>
+      </w:r>
       <w:r>
         <w:rPr>
           <w:sz w:val="28"/>
@@ -1439,33 +1178,8 @@
           <w:sz w:val="28"/>
           <w:szCs w:val="28"/>
         </w:rPr>
-        <w:t xml:space="preserve">Mr. </w:t>
-      </w:r>
-      <w:proofErr w:type="spellStart"/>
-      <w:r>
-        <w:rPr>
-          <w:sz w:val="28"/>
-          <w:szCs w:val="28"/>
-        </w:rPr>
-        <w:t>Janak</w:t>
-      </w:r>
-      <w:proofErr w:type="spellEnd"/>
-      <w:r>
-        <w:rPr>
-          <w:sz w:val="28"/>
-          <w:szCs w:val="28"/>
-        </w:rPr>
-        <w:t xml:space="preserve"> </w:t>
-      </w:r>
-      <w:proofErr w:type="spellStart"/>
-      <w:r>
-        <w:rPr>
-          <w:sz w:val="28"/>
-          <w:szCs w:val="28"/>
-        </w:rPr>
-        <w:t>Bista</w:t>
-      </w:r>
-      <w:proofErr w:type="spellEnd"/>
+        <w:t>Mr. Janak Bista</w:t>
+      </w:r>
       <w:r>
         <w:rPr>
           <w:sz w:val="28"/>
@@ -1597,17 +1311,8 @@
           <w:sz w:val="28"/>
           <w:szCs w:val="28"/>
         </w:rPr>
-        <w:t xml:space="preserve"> </w:t>
-      </w:r>
-      <w:proofErr w:type="spellStart"/>
-      <w:r>
-        <w:rPr>
-          <w:sz w:val="28"/>
-          <w:szCs w:val="28"/>
-        </w:rPr>
-        <w:t>Mahato</w:t>
-      </w:r>
-      <w:proofErr w:type="spellEnd"/>
+        <w:t xml:space="preserve"> Mahato</w:t>
+      </w:r>
       <w:r>
         <w:rPr>
           <w:sz w:val="28"/>
@@ -1661,23 +1366,7 @@
           <w:sz w:val="28"/>
           <w:szCs w:val="28"/>
         </w:rPr>
-        <w:t xml:space="preserve">Ms. Ganga </w:t>
-      </w:r>
-      <w:proofErr w:type="spellStart"/>
-      <w:r>
-        <w:rPr>
-          <w:sz w:val="28"/>
-          <w:szCs w:val="28"/>
-        </w:rPr>
-        <w:t>Kumari</w:t>
-      </w:r>
-      <w:proofErr w:type="spellEnd"/>
-      <w:r>
-        <w:rPr>
-          <w:sz w:val="28"/>
-          <w:szCs w:val="28"/>
-        </w:rPr>
-        <w:t xml:space="preserve"> Shrestha</w:t>
+        <w:t>Ms. Ganga Kumari Shrestha</w:t>
       </w:r>
       <w:r>
         <w:rPr>
@@ -1725,33 +1414,8 @@
           <w:sz w:val="28"/>
           <w:szCs w:val="28"/>
         </w:rPr>
-        <w:t xml:space="preserve">Mr. Chandra </w:t>
-      </w:r>
-      <w:proofErr w:type="spellStart"/>
-      <w:r>
-        <w:rPr>
-          <w:sz w:val="28"/>
-          <w:szCs w:val="28"/>
-        </w:rPr>
-        <w:t>Bahadur</w:t>
-      </w:r>
-      <w:proofErr w:type="spellEnd"/>
-      <w:r>
-        <w:rPr>
-          <w:sz w:val="28"/>
-          <w:szCs w:val="28"/>
-        </w:rPr>
-        <w:t xml:space="preserve"> </w:t>
-      </w:r>
-      <w:proofErr w:type="spellStart"/>
-      <w:r>
-        <w:rPr>
-          <w:sz w:val="28"/>
-          <w:szCs w:val="28"/>
-        </w:rPr>
-        <w:t>Tamang</w:t>
-      </w:r>
-      <w:proofErr w:type="spellEnd"/>
+        <w:t>Mr. Chandra Bahadur Tamang</w:t>
+      </w:r>
       <w:r>
         <w:rPr>
           <w:sz w:val="28"/>
@@ -1798,33 +1462,8 @@
           <w:sz w:val="28"/>
           <w:szCs w:val="28"/>
         </w:rPr>
-        <w:t xml:space="preserve"> Mr. Lil </w:t>
-      </w:r>
-      <w:proofErr w:type="spellStart"/>
-      <w:r>
-        <w:rPr>
-          <w:sz w:val="28"/>
-          <w:szCs w:val="28"/>
-        </w:rPr>
-        <w:t>Bahadur</w:t>
-      </w:r>
-      <w:proofErr w:type="spellEnd"/>
-      <w:r>
-        <w:rPr>
-          <w:sz w:val="28"/>
-          <w:szCs w:val="28"/>
-        </w:rPr>
-        <w:t xml:space="preserve"> </w:t>
-      </w:r>
-      <w:proofErr w:type="spellStart"/>
-      <w:r>
-        <w:rPr>
-          <w:sz w:val="28"/>
-          <w:szCs w:val="28"/>
-        </w:rPr>
-        <w:t>Rana</w:t>
-      </w:r>
-      <w:proofErr w:type="spellEnd"/>
+        <w:t xml:space="preserve"> Mr. Lil Bahadur Rana</w:t>
+      </w:r>
       <w:r>
         <w:rPr>
           <w:sz w:val="28"/>
@@ -1878,49 +1517,8 @@
           <w:sz w:val="28"/>
           <w:szCs w:val="28"/>
         </w:rPr>
-        <w:t xml:space="preserve"> Mr. </w:t>
-      </w:r>
-      <w:proofErr w:type="spellStart"/>
-      <w:r>
-        <w:rPr>
-          <w:sz w:val="28"/>
-          <w:szCs w:val="28"/>
-        </w:rPr>
-        <w:t>Gagan</w:t>
-      </w:r>
-      <w:proofErr w:type="spellEnd"/>
-      <w:r>
-        <w:rPr>
-          <w:sz w:val="28"/>
-          <w:szCs w:val="28"/>
-        </w:rPr>
-        <w:t xml:space="preserve"> </w:t>
-      </w:r>
-      <w:proofErr w:type="spellStart"/>
-      <w:r>
-        <w:rPr>
-          <w:sz w:val="28"/>
-          <w:szCs w:val="28"/>
-        </w:rPr>
-        <w:t>Bahadur</w:t>
-      </w:r>
-      <w:proofErr w:type="spellEnd"/>
-      <w:r>
-        <w:rPr>
-          <w:sz w:val="28"/>
-          <w:szCs w:val="28"/>
-        </w:rPr>
-        <w:t xml:space="preserve"> </w:t>
-      </w:r>
-      <w:proofErr w:type="spellStart"/>
-      <w:r>
-        <w:rPr>
-          <w:sz w:val="28"/>
-          <w:szCs w:val="28"/>
-        </w:rPr>
-        <w:t>Rana</w:t>
-      </w:r>
-      <w:proofErr w:type="spellEnd"/>
+        <w:t xml:space="preserve"> Mr. Gagan Bahadur Rana</w:t>
+      </w:r>
       <w:r>
         <w:rPr>
           <w:sz w:val="28"/>
@@ -1968,23 +1566,7 @@
           <w:szCs w:val="28"/>
         </w:rPr>
         <w:lastRenderedPageBreak/>
-        <w:t xml:space="preserve"> Ms. </w:t>
-      </w:r>
-      <w:proofErr w:type="spellStart"/>
-      <w:r>
-        <w:rPr>
-          <w:sz w:val="28"/>
-          <w:szCs w:val="28"/>
-        </w:rPr>
-        <w:t>Goma</w:t>
-      </w:r>
-      <w:proofErr w:type="spellEnd"/>
-      <w:r>
-        <w:rPr>
-          <w:sz w:val="28"/>
-          <w:szCs w:val="28"/>
-        </w:rPr>
-        <w:t xml:space="preserve"> </w:t>
+        <w:t xml:space="preserve"> Ms. Goma </w:t>
       </w:r>
       <w:proofErr w:type="spellStart"/>
       <w:r>
@@ -2048,17 +1630,8 @@
           <w:sz w:val="28"/>
           <w:szCs w:val="28"/>
         </w:rPr>
-        <w:t xml:space="preserve"> Mr. Narayan Prasad </w:t>
-      </w:r>
-      <w:proofErr w:type="spellStart"/>
-      <w:r>
-        <w:rPr>
-          <w:sz w:val="28"/>
-          <w:szCs w:val="28"/>
-        </w:rPr>
-        <w:t>Poudel</w:t>
-      </w:r>
-      <w:proofErr w:type="spellEnd"/>
+        <w:t xml:space="preserve"> Mr. Narayan Prasad Poudel</w:t>
+      </w:r>
       <w:r>
         <w:rPr>
           <w:sz w:val="28"/>
@@ -2105,33 +1678,8 @@
           <w:sz w:val="28"/>
           <w:szCs w:val="28"/>
         </w:rPr>
-        <w:t xml:space="preserve"> Mr. </w:t>
-      </w:r>
-      <w:proofErr w:type="spellStart"/>
-      <w:r>
-        <w:rPr>
-          <w:sz w:val="28"/>
-          <w:szCs w:val="28"/>
-        </w:rPr>
-        <w:t>Ramhari</w:t>
-      </w:r>
-      <w:proofErr w:type="spellEnd"/>
-      <w:r>
-        <w:rPr>
-          <w:sz w:val="28"/>
-          <w:szCs w:val="28"/>
-        </w:rPr>
-        <w:t xml:space="preserve"> </w:t>
-      </w:r>
-      <w:proofErr w:type="spellStart"/>
-      <w:r>
-        <w:rPr>
-          <w:sz w:val="28"/>
-          <w:szCs w:val="28"/>
-        </w:rPr>
-        <w:t>Giri</w:t>
-      </w:r>
-      <w:proofErr w:type="spellEnd"/>
+        <w:t xml:space="preserve"> Mr. Ramhari Giri</w:t>
+      </w:r>
       <w:r>
         <w:rPr>
           <w:sz w:val="28"/>
@@ -2192,23 +1740,7 @@
           <w:sz w:val="28"/>
           <w:szCs w:val="28"/>
         </w:rPr>
-        <w:t xml:space="preserve"> Mr. </w:t>
-      </w:r>
-      <w:proofErr w:type="spellStart"/>
-      <w:r>
-        <w:rPr>
-          <w:sz w:val="28"/>
-          <w:szCs w:val="28"/>
-        </w:rPr>
-        <w:t>Badri</w:t>
-      </w:r>
-      <w:proofErr w:type="spellEnd"/>
-      <w:r>
-        <w:rPr>
-          <w:sz w:val="28"/>
-          <w:szCs w:val="28"/>
-        </w:rPr>
-        <w:t xml:space="preserve"> Shrestha</w:t>
+        <w:t xml:space="preserve"> Mr. Badri Shrestha</w:t>
       </w:r>
       <w:r>
         <w:rPr>
@@ -2263,33 +1795,8 @@
           <w:sz w:val="28"/>
           <w:szCs w:val="28"/>
         </w:rPr>
-        <w:t xml:space="preserve"> Mr. </w:t>
-      </w:r>
-      <w:proofErr w:type="spellStart"/>
-      <w:r>
-        <w:rPr>
-          <w:sz w:val="28"/>
-          <w:szCs w:val="28"/>
-        </w:rPr>
-        <w:t>Raju</w:t>
-      </w:r>
-      <w:proofErr w:type="spellEnd"/>
-      <w:r>
-        <w:rPr>
-          <w:sz w:val="28"/>
-          <w:szCs w:val="28"/>
-        </w:rPr>
-        <w:t xml:space="preserve"> </w:t>
-      </w:r>
-      <w:proofErr w:type="spellStart"/>
-      <w:r>
-        <w:rPr>
-          <w:sz w:val="28"/>
-          <w:szCs w:val="28"/>
-        </w:rPr>
-        <w:t>Rai</w:t>
-      </w:r>
-      <w:proofErr w:type="spellEnd"/>
+        <w:t xml:space="preserve"> Mr. Raju Rai</w:t>
+      </w:r>
       <w:r>
         <w:rPr>
           <w:sz w:val="28"/>
@@ -2341,8 +1848,6 @@
         <w:tab/>
         <w:t>rai.raju@fenamp.org</w:t>
       </w:r>
-      <w:bookmarkStart w:id="0" w:name="_GoBack"/>
-      <w:bookmarkEnd w:id="0"/>
     </w:p>
     <w:p>
       <w:pPr>
@@ -2415,8 +1920,8 @@
 </file>
 
 <file path=word/numbering.xml><?xml version="1.0" encoding="utf-8"?>
-<w:numbering xmlns:wpc="http://schemas.microsoft.com/office/word/2010/wordprocessingCanvas" xmlns:mc="http://schemas.openxmlformats.org/markup-compatibility/2006" xmlns:o="urn:schemas-microsoft-com:office:office" xmlns:r="http://schemas.openxmlformats.org/officeDocument/2006/relationships" xmlns:m="http://schemas.openxmlformats.org/officeDocument/2006/math" xmlns:v="urn:schemas-microsoft-com:vml" xmlns:wp14="http://schemas.microsoft.com/office/word/2010/wordprocessingDrawing" xmlns:wp="http://schemas.openxmlformats.org/drawingml/2006/wordprocessingDrawing" xmlns:w10="urn:schemas-microsoft-com:office:word" xmlns:w="http://schemas.openxmlformats.org/wordprocessingml/2006/main" xmlns:w14="http://schemas.microsoft.com/office/word/2010/wordml" xmlns:w15="http://schemas.microsoft.com/office/word/2012/wordml" xmlns:wpg="http://schemas.microsoft.com/office/word/2010/wordprocessingGroup" xmlns:wpi="http://schemas.microsoft.com/office/word/2010/wordprocessingInk" xmlns:wne="http://schemas.microsoft.com/office/word/2006/wordml" xmlns:wps="http://schemas.microsoft.com/office/word/2010/wordprocessingShape" mc:Ignorable="w14 w15 wp14">
-  <w:abstractNum w:abstractNumId="0">
+<w:numbering xmlns:wpc="http://schemas.microsoft.com/office/word/2010/wordprocessingCanvas" xmlns:cx="http://schemas.microsoft.com/office/drawing/2014/chartex" xmlns:cx1="http://schemas.microsoft.com/office/drawing/2015/9/8/chartex" xmlns:cx2="http://schemas.microsoft.com/office/drawing/2015/10/21/chartex" xmlns:cx3="http://schemas.microsoft.com/office/drawing/2016/5/9/chartex" xmlns:cx4="http://schemas.microsoft.com/office/drawing/2016/5/10/chartex" xmlns:cx5="http://schemas.microsoft.com/office/drawing/2016/5/11/chartex" xmlns:cx6="http://schemas.microsoft.com/office/drawing/2016/5/12/chartex" xmlns:cx7="http://schemas.microsoft.com/office/drawing/2016/5/13/chartex" xmlns:cx8="http://schemas.microsoft.com/office/drawing/2016/5/14/chartex" xmlns:mc="http://schemas.openxmlformats.org/markup-compatibility/2006" xmlns:aink="http://schemas.microsoft.com/office/drawing/2016/ink" xmlns:am3d="http://schemas.microsoft.com/office/drawing/2017/model3d" xmlns:o="urn:schemas-microsoft-com:office:office" xmlns:oel="http://schemas.microsoft.com/office/2019/extlst" xmlns:r="http://schemas.openxmlformats.org/officeDocument/2006/relationships" xmlns:m="http://schemas.openxmlformats.org/officeDocument/2006/math" xmlns:v="urn:schemas-microsoft-com:vml" xmlns:wp14="http://schemas.microsoft.com/office/word/2010/wordprocessingDrawing" xmlns:wp="http://schemas.openxmlformats.org/drawingml/2006/wordprocessingDrawing" xmlns:w10="urn:schemas-microsoft-com:office:word" xmlns:w="http://schemas.openxmlformats.org/wordprocessingml/2006/main" xmlns:w14="http://schemas.microsoft.com/office/word/2010/wordml" xmlns:w15="http://schemas.microsoft.com/office/word/2012/wordml" xmlns:w16cex="http://schemas.microsoft.com/office/word/2018/wordml/cex" xmlns:w16cid="http://schemas.microsoft.com/office/word/2016/wordml/cid" xmlns:w16="http://schemas.microsoft.com/office/word/2018/wordml" xmlns:w16du="http://schemas.microsoft.com/office/word/2023/wordml/word16du" xmlns:w16sdtdh="http://schemas.microsoft.com/office/word/2020/wordml/sdtdatahash" xmlns:w16sdtfl="http://schemas.microsoft.com/office/word/2024/wordml/sdtformatlock" xmlns:w16se="http://schemas.microsoft.com/office/word/2015/wordml/symex" xmlns:wpg="http://schemas.microsoft.com/office/word/2010/wordprocessingGroup" xmlns:wpi="http://schemas.microsoft.com/office/word/2010/wordprocessingInk" xmlns:wne="http://schemas.microsoft.com/office/word/2006/wordml" xmlns:wps="http://schemas.microsoft.com/office/word/2010/wordprocessingShape" mc:Ignorable="w14 w15 w16se w16cid w16 w16cex w16sdtdh w16sdtfl w16du wp14">
+  <w:abstractNum w:abstractNumId="0" w15:restartNumberingAfterBreak="0">
     <w:nsid w:val="787E5C62"/>
     <w:multiLevelType w:val="hybridMultilevel"/>
     <w:tmpl w:val="9878AB74"/>
@@ -2505,14 +2010,14 @@
       </w:pPr>
     </w:lvl>
   </w:abstractNum>
-  <w:num w:numId="1">
+  <w:num w:numId="1" w16cid:durableId="652098224">
     <w:abstractNumId w:val="0"/>
   </w:num>
 </w:numbering>
 </file>
 
 <file path=word/styles.xml><?xml version="1.0" encoding="utf-8"?>
-<w:styles xmlns:mc="http://schemas.openxmlformats.org/markup-compatibility/2006" xmlns:r="http://schemas.openxmlformats.org/officeDocument/2006/relationships" xmlns:w="http://schemas.openxmlformats.org/wordprocessingml/2006/main" xmlns:w14="http://schemas.microsoft.com/office/word/2010/wordml" xmlns:w15="http://schemas.microsoft.com/office/word/2012/wordml" mc:Ignorable="w14 w15">
+<w:styles xmlns:mc="http://schemas.openxmlformats.org/markup-compatibility/2006" xmlns:r="http://schemas.openxmlformats.org/officeDocument/2006/relationships" xmlns:w="http://schemas.openxmlformats.org/wordprocessingml/2006/main" xmlns:w14="http://schemas.microsoft.com/office/word/2010/wordml" xmlns:w15="http://schemas.microsoft.com/office/word/2012/wordml" xmlns:w16cex="http://schemas.microsoft.com/office/word/2018/wordml/cex" xmlns:w16cid="http://schemas.microsoft.com/office/word/2016/wordml/cid" xmlns:w16="http://schemas.microsoft.com/office/word/2018/wordml" xmlns:w16du="http://schemas.microsoft.com/office/word/2023/wordml/word16du" xmlns:w16sdtdh="http://schemas.microsoft.com/office/word/2020/wordml/sdtdatahash" xmlns:w16sdtfl="http://schemas.microsoft.com/office/word/2024/wordml/sdtformatlock" xmlns:w16se="http://schemas.microsoft.com/office/word/2015/wordml/symex" mc:Ignorable="w14 w15 w16se w16cid w16 w16cex w16sdtdh w16sdtfl w16du">
   <w:docDefaults>
     <w:rPrDefault>
       <w:rPr>
@@ -2528,7 +2033,7 @@
       </w:pPr>
     </w:pPrDefault>
   </w:docDefaults>
-  <w:latentStyles w:defLockedState="0" w:defUIPriority="99" w:defSemiHidden="0" w:defUnhideWhenUsed="0" w:defQFormat="0" w:count="371">
+  <w:latentStyles w:defLockedState="0" w:defUIPriority="99" w:defSemiHidden="0" w:defUnhideWhenUsed="0" w:defQFormat="0" w:count="376">
     <w:lsdException w:name="Normal" w:uiPriority="0" w:qFormat="1"/>
     <w:lsdException w:name="heading 1" w:uiPriority="9" w:qFormat="1"/>
     <w:lsdException w:name="heading 2" w:semiHidden="1" w:uiPriority="9" w:unhideWhenUsed="1" w:qFormat="1"/>
@@ -2900,6 +2405,11 @@
     <w:lsdException w:name="List Table 5 Dark Accent 6" w:uiPriority="50"/>
     <w:lsdException w:name="List Table 6 Colorful Accent 6" w:uiPriority="51"/>
     <w:lsdException w:name="List Table 7 Colorful Accent 6" w:uiPriority="52"/>
+    <w:lsdException w:name="Mention" w:semiHidden="1" w:unhideWhenUsed="1"/>
+    <w:lsdException w:name="Smart Hyperlink" w:semiHidden="1" w:unhideWhenUsed="1"/>
+    <w:lsdException w:name="Hashtag" w:semiHidden="1" w:unhideWhenUsed="1"/>
+    <w:lsdException w:name="Unresolved Mention" w:semiHidden="1" w:unhideWhenUsed="1"/>
+    <w:lsdException w:name="Smart Link" w:semiHidden="1" w:unhideWhenUsed="1"/>
   </w:latentStyles>
   <w:style w:type="paragraph" w:default="1" w:styleId="Normal">
     <w:name w:val="Normal"/>

</xml_diff>